<commit_message>
updated requirements with appendix
</commit_message>
<xml_diff>
--- a/Web Pages Requirements.docx
+++ b/Web Pages Requirements.docx
@@ -67,7 +67,7 @@
             </w:rPr>
             <w:fldChar w:fldCharType="separate"/>
           </w:r>
-          <w:hyperlink w:anchor="_Toc527241960" w:history="1">
+          <w:hyperlink w:anchor="_Toc527243876" w:history="1">
             <w:r>
               <w:rPr>
                 <w:rStyle w:val="Hyperlink"/>
@@ -102,7 +102,7 @@
                 <w:noProof/>
                 <w:webHidden/>
               </w:rPr>
-              <w:instrText xml:space="preserve"> PAGEREF _Toc527241960 \h </w:instrText>
+              <w:instrText xml:space="preserve"> PAGEREF _Toc527243876 \h </w:instrText>
             </w:r>
             <w:r>
               <w:rPr>
@@ -144,7 +144,7 @@
               <w:noProof/>
             </w:rPr>
           </w:pPr>
-          <w:hyperlink w:anchor="_Toc527241961" w:history="1">
+          <w:hyperlink w:anchor="_Toc527243877" w:history="1">
             <w:r>
               <w:rPr>
                 <w:rStyle w:val="Hyperlink"/>
@@ -179,7 +179,7 @@
                 <w:noProof/>
                 <w:webHidden/>
               </w:rPr>
-              <w:instrText xml:space="preserve"> PAGEREF _Toc527241961 \h </w:instrText>
+              <w:instrText xml:space="preserve"> PAGEREF _Toc527243877 \h </w:instrText>
             </w:r>
             <w:r>
               <w:rPr>
@@ -221,7 +221,7 @@
               <w:noProof/>
             </w:rPr>
           </w:pPr>
-          <w:hyperlink w:anchor="_Toc527241962" w:history="1">
+          <w:hyperlink w:anchor="_Toc527243878" w:history="1">
             <w:r>
               <w:rPr>
                 <w:rStyle w:val="Hyperlink"/>
@@ -256,7 +256,7 @@
                 <w:noProof/>
                 <w:webHidden/>
               </w:rPr>
-              <w:instrText xml:space="preserve"> PAGEREF _Toc527241962 \h </w:instrText>
+              <w:instrText xml:space="preserve"> PAGEREF _Toc527243878 \h </w:instrText>
             </w:r>
             <w:r>
               <w:rPr>
@@ -298,7 +298,7 @@
               <w:noProof/>
             </w:rPr>
           </w:pPr>
-          <w:hyperlink w:anchor="_Toc527241963" w:history="1">
+          <w:hyperlink w:anchor="_Toc527243879" w:history="1">
             <w:r>
               <w:rPr>
                 <w:rStyle w:val="Hyperlink"/>
@@ -333,7 +333,7 @@
                 <w:noProof/>
                 <w:webHidden/>
               </w:rPr>
-              <w:instrText xml:space="preserve"> PAGEREF _Toc527241963 \h </w:instrText>
+              <w:instrText xml:space="preserve"> PAGEREF _Toc527243879 \h </w:instrText>
             </w:r>
             <w:r>
               <w:rPr>
@@ -376,7 +376,7 @@
               <w:noProof/>
             </w:rPr>
           </w:pPr>
-          <w:hyperlink w:anchor="_Toc527241964" w:history="1">
+          <w:hyperlink w:anchor="_Toc527243880" w:history="1">
             <w:r>
               <w:rPr>
                 <w:rStyle w:val="Hyperlink"/>
@@ -433,7 +433,7 @@
                 <w:noProof/>
                 <w:webHidden/>
               </w:rPr>
-              <w:instrText xml:space="preserve"> PAGEREF _Toc527241964 \h </w:instrText>
+              <w:instrText xml:space="preserve"> PAGEREF _Toc527243880 \h </w:instrText>
             </w:r>
             <w:r>
               <w:rPr>
@@ -476,7 +476,7 @@
               <w:noProof/>
             </w:rPr>
           </w:pPr>
-          <w:hyperlink w:anchor="_Toc527241965" w:history="1">
+          <w:hyperlink w:anchor="_Toc527243881" w:history="1">
             <w:r>
               <w:rPr>
                 <w:rStyle w:val="Hyperlink"/>
@@ -526,7 +526,7 @@
                 <w:noProof/>
                 <w:webHidden/>
               </w:rPr>
-              <w:instrText xml:space="preserve"> PAGEREF _Toc527241965 \h </w:instrText>
+              <w:instrText xml:space="preserve"> PAGEREF _Toc527243881 \h </w:instrText>
             </w:r>
             <w:r>
               <w:rPr>
@@ -569,7 +569,7 @@
               <w:noProof/>
             </w:rPr>
           </w:pPr>
-          <w:hyperlink w:anchor="_Toc527241966" w:history="1">
+          <w:hyperlink w:anchor="_Toc527243882" w:history="1">
             <w:r>
               <w:rPr>
                 <w:rStyle w:val="Hyperlink"/>
@@ -626,7 +626,7 @@
                 <w:noProof/>
                 <w:webHidden/>
               </w:rPr>
-              <w:instrText xml:space="preserve"> PAGEREF _Toc527241966 \h </w:instrText>
+              <w:instrText xml:space="preserve"> PAGEREF _Toc527243882 \h </w:instrText>
             </w:r>
             <w:r>
               <w:rPr>
@@ -669,7 +669,7 @@
               <w:noProof/>
             </w:rPr>
           </w:pPr>
-          <w:hyperlink w:anchor="_Toc527241967" w:history="1">
+          <w:hyperlink w:anchor="_Toc527243883" w:history="1">
             <w:r>
               <w:rPr>
                 <w:rStyle w:val="Hyperlink"/>
@@ -719,7 +719,7 @@
                 <w:noProof/>
                 <w:webHidden/>
               </w:rPr>
-              <w:instrText xml:space="preserve"> PAGEREF _Toc527241967 \h </w:instrText>
+              <w:instrText xml:space="preserve"> PAGEREF _Toc527243883 \h </w:instrText>
             </w:r>
             <w:r>
               <w:rPr>
@@ -762,7 +762,7 @@
               <w:noProof/>
             </w:rPr>
           </w:pPr>
-          <w:hyperlink w:anchor="_Toc527241968" w:history="1">
+          <w:hyperlink w:anchor="_Toc527243884" w:history="1">
             <w:r>
               <w:rPr>
                 <w:rStyle w:val="Hyperlink"/>
@@ -819,7 +819,7 @@
                 <w:noProof/>
                 <w:webHidden/>
               </w:rPr>
-              <w:instrText xml:space="preserve"> PAGEREF _Toc527241968 \h </w:instrText>
+              <w:instrText xml:space="preserve"> PAGEREF _Toc527243884 \h </w:instrText>
             </w:r>
             <w:r>
               <w:rPr>
@@ -862,7 +862,7 @@
               <w:noProof/>
             </w:rPr>
           </w:pPr>
-          <w:hyperlink w:anchor="_Toc527241969" w:history="1">
+          <w:hyperlink w:anchor="_Toc527243885" w:history="1">
             <w:r>
               <w:rPr>
                 <w:rStyle w:val="Hyperlink"/>
@@ -919,7 +919,7 @@
                 <w:noProof/>
                 <w:webHidden/>
               </w:rPr>
-              <w:instrText xml:space="preserve"> PAGEREF _Toc527241969 \h </w:instrText>
+              <w:instrText xml:space="preserve"> PAGEREF _Toc527243885 \h </w:instrText>
             </w:r>
             <w:r>
               <w:rPr>
@@ -962,7 +962,7 @@
               <w:noProof/>
             </w:rPr>
           </w:pPr>
-          <w:hyperlink w:anchor="_Toc527241970" w:history="1">
+          <w:hyperlink w:anchor="_Toc527243886" w:history="1">
             <w:r>
               <w:rPr>
                 <w:rStyle w:val="Hyperlink"/>
@@ -1019,7 +1019,7 @@
                 <w:noProof/>
                 <w:webHidden/>
               </w:rPr>
-              <w:instrText xml:space="preserve"> PAGEREF _Toc527241970 \h </w:instrText>
+              <w:instrText xml:space="preserve"> PAGEREF _Toc527243886 \h </w:instrText>
             </w:r>
             <w:r>
               <w:rPr>
@@ -1062,7 +1062,7 @@
               <w:noProof/>
             </w:rPr>
           </w:pPr>
-          <w:hyperlink w:anchor="_Toc527241971" w:history="1">
+          <w:hyperlink w:anchor="_Toc527243887" w:history="1">
             <w:r>
               <w:rPr>
                 <w:rStyle w:val="Hyperlink"/>
@@ -1119,7 +1119,7 @@
                 <w:noProof/>
                 <w:webHidden/>
               </w:rPr>
-              <w:instrText xml:space="preserve"> PAGEREF _Toc527241971 \h </w:instrText>
+              <w:instrText xml:space="preserve"> PAGEREF _Toc527243887 \h </w:instrText>
             </w:r>
             <w:r>
               <w:rPr>
@@ -1162,7 +1162,7 @@
               <w:noProof/>
             </w:rPr>
           </w:pPr>
-          <w:hyperlink w:anchor="_Toc527241972" w:history="1">
+          <w:hyperlink w:anchor="_Toc527243888" w:history="1">
             <w:r>
               <w:rPr>
                 <w:rStyle w:val="Hyperlink"/>
@@ -1219,7 +1219,7 @@
                 <w:noProof/>
                 <w:webHidden/>
               </w:rPr>
-              <w:instrText xml:space="preserve"> PAGEREF _Toc527241972 \h </w:instrText>
+              <w:instrText xml:space="preserve"> PAGEREF _Toc527243888 \h </w:instrText>
             </w:r>
             <w:r>
               <w:rPr>
@@ -1262,7 +1262,7 @@
               <w:noProof/>
             </w:rPr>
           </w:pPr>
-          <w:hyperlink w:anchor="_Toc527241973" w:history="1">
+          <w:hyperlink w:anchor="_Toc527243889" w:history="1">
             <w:r>
               <w:rPr>
                 <w:rStyle w:val="Hyperlink"/>
@@ -1319,7 +1319,7 @@
                 <w:noProof/>
                 <w:webHidden/>
               </w:rPr>
-              <w:instrText xml:space="preserve"> PAGEREF _Toc527241973 \h </w:instrText>
+              <w:instrText xml:space="preserve"> PAGEREF _Toc527243889 \h </w:instrText>
             </w:r>
             <w:r>
               <w:rPr>
@@ -1362,7 +1362,7 @@
               <w:noProof/>
             </w:rPr>
           </w:pPr>
-          <w:hyperlink w:anchor="_Toc527241974" w:history="1">
+          <w:hyperlink w:anchor="_Toc527243890" w:history="1">
             <w:r>
               <w:rPr>
                 <w:rStyle w:val="Hyperlink"/>
@@ -1412,7 +1412,7 @@
                 <w:noProof/>
                 <w:webHidden/>
               </w:rPr>
-              <w:instrText xml:space="preserve"> PAGEREF _Toc527241974 \h </w:instrText>
+              <w:instrText xml:space="preserve"> PAGEREF _Toc527243890 \h </w:instrText>
             </w:r>
             <w:r>
               <w:rPr>
@@ -1455,7 +1455,7 @@
               <w:noProof/>
             </w:rPr>
           </w:pPr>
-          <w:hyperlink w:anchor="_Toc527241975" w:history="1">
+          <w:hyperlink w:anchor="_Toc527243891" w:history="1">
             <w:r>
               <w:rPr>
                 <w:rStyle w:val="Hyperlink"/>
@@ -1505,7 +1505,7 @@
                 <w:noProof/>
                 <w:webHidden/>
               </w:rPr>
-              <w:instrText xml:space="preserve"> PAGEREF _Toc527241975 \h </w:instrText>
+              <w:instrText xml:space="preserve"> PAGEREF _Toc527243891 \h </w:instrText>
             </w:r>
             <w:r>
               <w:rPr>
@@ -1547,7 +1547,7 @@
               <w:noProof/>
             </w:rPr>
           </w:pPr>
-          <w:hyperlink w:anchor="_Toc527241976" w:history="1">
+          <w:hyperlink w:anchor="_Toc527243892" w:history="1">
             <w:r>
               <w:rPr>
                 <w:rStyle w:val="Hyperlink"/>
@@ -1574,7 +1574,7 @@
                 <w:noProof/>
                 <w:webHidden/>
               </w:rPr>
-              <w:instrText xml:space="preserve"> PAGEREF _Toc527241976 \h </w:instrText>
+              <w:instrText xml:space="preserve"> PAGEREF _Toc527243892 \h </w:instrText>
             </w:r>
             <w:r>
               <w:rPr>
@@ -1616,7 +1616,7 @@
               <w:noProof/>
             </w:rPr>
           </w:pPr>
-          <w:hyperlink w:anchor="_Toc527241977" w:history="1">
+          <w:hyperlink w:anchor="_Toc527243893" w:history="1">
             <w:r>
               <w:rPr>
                 <w:rStyle w:val="Hyperlink"/>
@@ -1643,7 +1643,7 @@
                 <w:noProof/>
                 <w:webHidden/>
               </w:rPr>
-              <w:instrText xml:space="preserve"> PAGEREF _Toc527241977 \h </w:instrText>
+              <w:instrText xml:space="preserve"> PAGEREF _Toc527243893 \h </w:instrText>
             </w:r>
             <w:r>
               <w:rPr>
@@ -1685,7 +1685,7 @@
               <w:noProof/>
             </w:rPr>
           </w:pPr>
-          <w:hyperlink w:anchor="_Toc527241978" w:history="1">
+          <w:hyperlink w:anchor="_Toc527243894" w:history="1">
             <w:r>
               <w:rPr>
                 <w:rStyle w:val="Hyperlink"/>
@@ -1712,7 +1712,7 @@
                 <w:noProof/>
                 <w:webHidden/>
               </w:rPr>
-              <w:instrText xml:space="preserve"> PAGEREF _Toc527241978 \h </w:instrText>
+              <w:instrText xml:space="preserve"> PAGEREF _Toc527243894 \h </w:instrText>
             </w:r>
             <w:r>
               <w:rPr>
@@ -1733,6 +1733,75 @@
                 <w:webHidden/>
               </w:rPr>
               <w:t>4</w:t>
+            </w:r>
+            <w:r>
+              <w:rPr>
+                <w:noProof/>
+                <w:webHidden/>
+              </w:rPr>
+              <w:fldChar w:fldCharType="end"/>
+            </w:r>
+          </w:hyperlink>
+        </w:p>
+        <w:p>
+          <w:pPr>
+            <w:pStyle w:val="TOC2"/>
+            <w:tabs>
+              <w:tab w:val="right" w:leader="dot" w:pos="9350"/>
+            </w:tabs>
+            <w:rPr>
+              <w:rFonts w:eastAsiaTheme="minorEastAsia"/>
+              <w:noProof/>
+            </w:rPr>
+          </w:pPr>
+          <w:hyperlink w:anchor="_Toc527243895" w:history="1">
+            <w:r>
+              <w:rPr>
+                <w:rStyle w:val="Hyperlink"/>
+                <w:noProof/>
+              </w:rPr>
+              <w:t>ScreenFlow</w:t>
+            </w:r>
+            <w:r>
+              <w:rPr>
+                <w:noProof/>
+                <w:webHidden/>
+              </w:rPr>
+              <w:tab/>
+            </w:r>
+            <w:r>
+              <w:rPr>
+                <w:noProof/>
+                <w:webHidden/>
+              </w:rPr>
+              <w:fldChar w:fldCharType="begin"/>
+            </w:r>
+            <w:r>
+              <w:rPr>
+                <w:noProof/>
+                <w:webHidden/>
+              </w:rPr>
+              <w:instrText xml:space="preserve"> PAGEREF _Toc527243895 \h </w:instrText>
+            </w:r>
+            <w:r>
+              <w:rPr>
+                <w:noProof/>
+                <w:webHidden/>
+              </w:rPr>
+            </w:r>
+            <w:r>
+              <w:rPr>
+                <w:noProof/>
+                <w:webHidden/>
+              </w:rPr>
+              <w:fldChar w:fldCharType="separate"/>
+            </w:r>
+            <w:r>
+              <w:rPr>
+                <w:noProof/>
+                <w:webHidden/>
+              </w:rPr>
+              <w:t>6</w:t>
             </w:r>
             <w:r>
               <w:rPr>
@@ -1759,7 +1828,7 @@
       <w:pPr>
         <w:pStyle w:val="Heading1"/>
       </w:pPr>
-      <w:bookmarkStart w:id="0" w:name="_Toc527241960"/>
+      <w:bookmarkStart w:id="0" w:name="_Toc527243876"/>
       <w:r>
         <w:rPr>
           <w:b/>
@@ -1919,7 +1988,7 @@
       <w:pPr>
         <w:pStyle w:val="Heading1"/>
       </w:pPr>
-      <w:bookmarkStart w:id="1" w:name="_Toc527241961"/>
+      <w:bookmarkStart w:id="1" w:name="_Toc527243877"/>
       <w:r>
         <w:rPr>
           <w:b/>
@@ -2003,7 +2072,7 @@
       <w:pPr>
         <w:pStyle w:val="Heading1"/>
       </w:pPr>
-      <w:bookmarkStart w:id="2" w:name="_Toc527241962"/>
+      <w:bookmarkStart w:id="2" w:name="_Toc527243878"/>
       <w:r>
         <w:rPr>
           <w:b/>
@@ -2072,6 +2141,7 @@
         </w:rPr>
       </w:pPr>
       <w:r>
+        <w:lastRenderedPageBreak/>
         <w:t xml:space="preserve">From source to destination first </w:t>
       </w:r>
     </w:p>
@@ -2084,7 +2154,6 @@
         </w:numPr>
       </w:pPr>
       <w:r>
-        <w:lastRenderedPageBreak/>
         <w:t>Other files copied back to server only</w:t>
       </w:r>
       <w:r>
@@ -2205,7 +2274,7 @@
       <w:pPr>
         <w:pStyle w:val="Heading1"/>
       </w:pPr>
-      <w:bookmarkStart w:id="3" w:name="_Toc527241963"/>
+      <w:bookmarkStart w:id="3" w:name="_Toc527243879"/>
       <w:r>
         <w:rPr>
           <w:b/>
@@ -2251,7 +2320,7 @@
         <w:ind w:left="720"/>
         <w:outlineLvl w:val="1"/>
       </w:pPr>
-      <w:bookmarkStart w:id="4" w:name="_Toc527241964"/>
+      <w:bookmarkStart w:id="4" w:name="_Toc527243880"/>
       <w:r>
         <w:t xml:space="preserve">Link to </w:t>
       </w:r>
@@ -2350,7 +2419,7 @@
         </w:numPr>
         <w:outlineLvl w:val="2"/>
       </w:pPr>
-      <w:bookmarkStart w:id="5" w:name="_Toc527241965"/>
+      <w:bookmarkStart w:id="5" w:name="_Toc527243881"/>
       <w:r>
         <w:rPr>
           <w:b/>
@@ -2377,7 +2446,7 @@
         </w:numPr>
         <w:outlineLvl w:val="1"/>
       </w:pPr>
-      <w:bookmarkStart w:id="6" w:name="_Toc527241966"/>
+      <w:bookmarkStart w:id="6" w:name="_Toc527243882"/>
       <w:r>
         <w:t xml:space="preserve">Link to </w:t>
       </w:r>
@@ -2412,8 +2481,6 @@
       <w:r>
         <w:t>See appendix for details.</w:t>
       </w:r>
-      <w:bookmarkStart w:id="7" w:name="_GoBack"/>
-      <w:bookmarkEnd w:id="7"/>
     </w:p>
     <w:p>
       <w:pPr>
@@ -2485,7 +2552,7 @@
         </w:numPr>
         <w:outlineLvl w:val="2"/>
       </w:pPr>
-      <w:bookmarkStart w:id="8" w:name="_Toc527241967"/>
+      <w:bookmarkStart w:id="7" w:name="_Toc527243883"/>
       <w:r>
         <w:rPr>
           <w:b/>
@@ -2501,7 +2568,7 @@
       <w:r>
         <w:t>]</w:t>
       </w:r>
-      <w:bookmarkEnd w:id="8"/>
+      <w:bookmarkEnd w:id="7"/>
     </w:p>
     <w:p>
       <w:pPr>
@@ -2512,7 +2579,7 @@
         </w:numPr>
         <w:outlineLvl w:val="2"/>
       </w:pPr>
-      <w:bookmarkStart w:id="9" w:name="_Toc527241968"/>
+      <w:bookmarkStart w:id="8" w:name="_Toc527243884"/>
       <w:r>
         <w:t xml:space="preserve">Link to </w:t>
       </w:r>
@@ -2531,7 +2598,7 @@
       <w:r>
         <w:t>.html Folder: html]</w:t>
       </w:r>
-      <w:bookmarkEnd w:id="9"/>
+      <w:bookmarkEnd w:id="8"/>
     </w:p>
     <w:p>
       <w:pPr>
@@ -2542,7 +2609,7 @@
         </w:numPr>
         <w:outlineLvl w:val="2"/>
       </w:pPr>
-      <w:bookmarkStart w:id="10" w:name="_Toc527241969"/>
+      <w:bookmarkStart w:id="9" w:name="_Toc527243885"/>
       <w:r>
         <w:t xml:space="preserve">Link to </w:t>
       </w:r>
@@ -2567,7 +2634,7 @@
       <w:r>
         <w:t>]</w:t>
       </w:r>
-      <w:bookmarkEnd w:id="10"/>
+      <w:bookmarkEnd w:id="9"/>
     </w:p>
     <w:p>
       <w:pPr>
@@ -2590,7 +2657,7 @@
         </w:numPr>
         <w:outlineLvl w:val="1"/>
       </w:pPr>
-      <w:bookmarkStart w:id="11" w:name="_Toc527241970"/>
+      <w:bookmarkStart w:id="10" w:name="_Toc527243886"/>
       <w:r>
         <w:t xml:space="preserve">Link to </w:t>
       </w:r>
@@ -2627,7 +2694,7 @@
       <w:r>
         <w:t>.html Folder: html]</w:t>
       </w:r>
-      <w:bookmarkEnd w:id="11"/>
+      <w:bookmarkEnd w:id="10"/>
     </w:p>
     <w:p>
       <w:pPr>
@@ -2638,7 +2705,7 @@
         </w:numPr>
         <w:outlineLvl w:val="2"/>
       </w:pPr>
-      <w:bookmarkStart w:id="12" w:name="_Toc527241971"/>
+      <w:bookmarkStart w:id="11" w:name="_Toc527243887"/>
       <w:r>
         <w:t xml:space="preserve">Link to </w:t>
       </w:r>
@@ -2657,7 +2724,7 @@
       <w:r>
         <w:t>.html Folder: html]</w:t>
       </w:r>
-      <w:bookmarkEnd w:id="12"/>
+      <w:bookmarkEnd w:id="11"/>
     </w:p>
     <w:p>
       <w:pPr>
@@ -2716,7 +2783,7 @@
         </w:numPr>
         <w:outlineLvl w:val="2"/>
       </w:pPr>
-      <w:bookmarkStart w:id="13" w:name="_Toc527241972"/>
+      <w:bookmarkStart w:id="12" w:name="_Toc527243888"/>
       <w:r>
         <w:t xml:space="preserve">Link to </w:t>
       </w:r>
@@ -2738,7 +2805,7 @@
       <w:r>
         <w:t>filename:  setloglocation.html Folder: html]</w:t>
       </w:r>
-      <w:bookmarkEnd w:id="13"/>
+      <w:bookmarkEnd w:id="12"/>
     </w:p>
     <w:p>
       <w:pPr>
@@ -2842,7 +2909,7 @@
         </w:numPr>
         <w:outlineLvl w:val="2"/>
       </w:pPr>
-      <w:bookmarkStart w:id="14" w:name="_Toc527241973"/>
+      <w:bookmarkStart w:id="13" w:name="_Toc527243889"/>
       <w:r>
         <w:t xml:space="preserve">Link to </w:t>
       </w:r>
@@ -2855,7 +2922,7 @@
       <w:r>
         <w:t xml:space="preserve"> [filename:  options.html Folder: html]</w:t>
       </w:r>
-      <w:bookmarkEnd w:id="14"/>
+      <w:bookmarkEnd w:id="13"/>
     </w:p>
     <w:p>
       <w:pPr>
@@ -2905,6 +2972,7 @@
         </w:numPr>
       </w:pPr>
       <w:r>
+        <w:lastRenderedPageBreak/>
         <w:t xml:space="preserve">File copy process </w:t>
       </w:r>
     </w:p>
@@ -2917,7 +2985,6 @@
         </w:numPr>
       </w:pPr>
       <w:r>
-        <w:lastRenderedPageBreak/>
         <w:t>Perhaps set location for logs</w:t>
       </w:r>
     </w:p>
@@ -2957,7 +3024,7 @@
         </w:numPr>
         <w:outlineLvl w:val="1"/>
       </w:pPr>
-      <w:bookmarkStart w:id="15" w:name="_Toc527241974"/>
+      <w:bookmarkStart w:id="14" w:name="_Toc527243890"/>
       <w:r>
         <w:rPr>
           <w:b/>
@@ -2973,7 +3040,7 @@
       <w:r>
         <w:t>ogs.html Folder: html]</w:t>
       </w:r>
-      <w:bookmarkEnd w:id="15"/>
+      <w:bookmarkEnd w:id="14"/>
     </w:p>
     <w:p>
       <w:pPr>
@@ -3029,7 +3096,7 @@
           <w:b/>
         </w:rPr>
       </w:pPr>
-      <w:bookmarkStart w:id="16" w:name="_Toc527241975"/>
+      <w:bookmarkStart w:id="15" w:name="_Toc527243891"/>
       <w:r>
         <w:rPr>
           <w:b/>
@@ -3055,7 +3122,7 @@
       <w:r>
         <w:t xml:space="preserve"> specific}]</w:t>
       </w:r>
-      <w:bookmarkEnd w:id="16"/>
+      <w:bookmarkEnd w:id="15"/>
     </w:p>
     <w:p>
       <w:pPr>
@@ -3116,11 +3183,11 @@
       <w:pPr>
         <w:pStyle w:val="Heading1"/>
       </w:pPr>
-      <w:bookmarkStart w:id="17" w:name="_Toc527241976"/>
+      <w:bookmarkStart w:id="16" w:name="_Toc527243892"/>
       <w:r>
         <w:t>Appendix</w:t>
       </w:r>
-      <w:bookmarkEnd w:id="17"/>
+      <w:bookmarkEnd w:id="16"/>
     </w:p>
     <w:p>
       <w:r>
@@ -3179,11 +3246,11 @@
       <w:pPr>
         <w:pStyle w:val="Heading2"/>
       </w:pPr>
-      <w:bookmarkStart w:id="18" w:name="_Toc527241977"/>
+      <w:bookmarkStart w:id="17" w:name="_Toc527243893"/>
       <w:r>
         <w:t>Distribution list</w:t>
       </w:r>
-      <w:bookmarkEnd w:id="18"/>
+      <w:bookmarkEnd w:id="17"/>
     </w:p>
     <w:p>
       <w:r>
@@ -3290,11 +3357,11 @@
       <w:pPr>
         <w:pStyle w:val="Heading2"/>
       </w:pPr>
-      <w:bookmarkStart w:id="19" w:name="_Toc527241978"/>
+      <w:bookmarkStart w:id="18" w:name="_Toc527243894"/>
       <w:r>
         <w:t>Batch file System</w:t>
       </w:r>
-      <w:bookmarkEnd w:id="19"/>
+      <w:bookmarkEnd w:id="18"/>
     </w:p>
     <w:p>
       <w:r>
@@ -3513,13 +3580,7 @@
       </w:r>
       <w:proofErr w:type="spellEnd"/>
       <w:r>
-        <w:t xml:space="preserve">) go to </w:t>
-      </w:r>
-      <w:r>
-        <w:t>C:\users\Public\documents\shared mcam2018\</w:t>
-      </w:r>
-      <w:r>
-        <w:t>mill\posts</w:t>
+        <w:t>) go to C:\users\Public\documents\shared mcam2018\mill\posts</w:t>
       </w:r>
     </w:p>
     <w:p>
@@ -3550,10 +3611,7 @@
       </w:r>
       <w:proofErr w:type="spellEnd"/>
       <w:r>
-        <w:t xml:space="preserve">) go to </w:t>
-      </w:r>
-      <w:r>
-        <w:t>C:\users\Public\documents\shared mcam2018\</w:t>
+        <w:t>) go to C:\users\Public\documents\shared mcam2018\</w:t>
       </w:r>
       <w:proofErr w:type="spellStart"/>
       <w:r>
@@ -3568,17 +3626,200 @@
     </w:p>
     <w:p>
       <w:r>
-        <w:t>We need a window that provides us with a source folder, a file (or files or folder), and a destination for each item we select.</w:t>
+        <w:t xml:space="preserve">We need a window that provides us with a source folder, </w:t>
+      </w:r>
+      <w:r>
+        <w:rPr>
+          <w:b/>
+        </w:rPr>
+        <w:t>a file (or files or folder)</w:t>
+      </w:r>
+      <w:r>
+        <w:t>, and a destination for each item we select.</w:t>
       </w:r>
     </w:p>
     <w:p/>
     <w:p/>
+    <w:p>
+      <w:r>
+        <w:t xml:space="preserve">Each of these are an “item” </w:t>
+      </w:r>
+      <w:r>
+        <w:t xml:space="preserve">(controlled files) </w:t>
+      </w:r>
+      <w:r>
+        <w:t>to be listed in the database.</w:t>
+      </w:r>
+    </w:p>
+    <w:p>
+      <w:r>
+        <w:t>They are to be used in one command</w:t>
+      </w:r>
+    </w:p>
+    <w:p>
+      <w:pPr>
+        <w:shd w:val="clear" w:color="auto" w:fill="FFFFFE"/>
+        <w:spacing w:after="0" w:line="285" w:lineRule="atLeast"/>
+        <w:rPr>
+          <w:rFonts w:ascii="Consolas" w:eastAsia="Times New Roman" w:hAnsi="Consolas" w:cs="Times New Roman"/>
+          <w:color w:val="000000"/>
+          <w:sz w:val="21"/>
+          <w:szCs w:val="21"/>
+        </w:rPr>
+      </w:pPr>
+      <w:proofErr w:type="spellStart"/>
+      <w:r>
+        <w:rPr>
+          <w:rFonts w:ascii="Consolas" w:eastAsia="Times New Roman" w:hAnsi="Consolas" w:cs="Times New Roman"/>
+          <w:color w:val="000000"/>
+          <w:sz w:val="21"/>
+          <w:szCs w:val="21"/>
+        </w:rPr>
+        <w:t>xcopy</w:t>
+      </w:r>
+      <w:proofErr w:type="spellEnd"/>
+      <w:r>
+        <w:rPr>
+          <w:rFonts w:ascii="Consolas" w:eastAsia="Times New Roman" w:hAnsi="Consolas" w:cs="Times New Roman"/>
+          <w:color w:val="000000"/>
+          <w:sz w:val="21"/>
+          <w:szCs w:val="21"/>
+        </w:rPr>
+        <w:t xml:space="preserve"> </w:t>
+      </w:r>
+      <w:r>
+        <w:rPr>
+          <w:rFonts w:ascii="Consolas" w:eastAsia="Times New Roman" w:hAnsi="Consolas" w:cs="Times New Roman"/>
+          <w:color w:val="001188"/>
+          <w:sz w:val="21"/>
+          <w:szCs w:val="21"/>
+        </w:rPr>
+        <w:t>%s</w:t>
+      </w:r>
+      <w:r>
+        <w:rPr>
+          <w:rFonts w:ascii="Consolas" w:eastAsia="Times New Roman" w:hAnsi="Consolas" w:cs="Times New Roman"/>
+          <w:color w:val="001188"/>
+          <w:sz w:val="21"/>
+          <w:szCs w:val="21"/>
+        </w:rPr>
+        <w:t>ource</w:t>
+      </w:r>
+      <w:r>
+        <w:rPr>
+          <w:rFonts w:ascii="Consolas" w:eastAsia="Times New Roman" w:hAnsi="Consolas" w:cs="Times New Roman"/>
+          <w:color w:val="001188"/>
+          <w:sz w:val="21"/>
+          <w:szCs w:val="21"/>
+        </w:rPr>
+        <w:t>%</w:t>
+      </w:r>
+      <w:r>
+        <w:rPr>
+          <w:rFonts w:ascii="Consolas" w:eastAsia="Times New Roman" w:hAnsi="Consolas" w:cs="Times New Roman"/>
+          <w:color w:val="000000"/>
+          <w:sz w:val="21"/>
+          <w:szCs w:val="21"/>
+        </w:rPr>
+        <w:t xml:space="preserve">\*.*mmd* </w:t>
+      </w:r>
+      <w:r>
+        <w:rPr>
+          <w:rFonts w:ascii="Consolas" w:eastAsia="Times New Roman" w:hAnsi="Consolas" w:cs="Times New Roman"/>
+          <w:color w:val="001188"/>
+          <w:sz w:val="21"/>
+          <w:szCs w:val="21"/>
+        </w:rPr>
+        <w:t>%</w:t>
+      </w:r>
+      <w:proofErr w:type="spellStart"/>
+      <w:r>
+        <w:rPr>
+          <w:rFonts w:ascii="Consolas" w:eastAsia="Times New Roman" w:hAnsi="Consolas" w:cs="Times New Roman"/>
+          <w:color w:val="001188"/>
+          <w:sz w:val="21"/>
+          <w:szCs w:val="21"/>
+        </w:rPr>
+        <w:t>destinationfolder</w:t>
+      </w:r>
+      <w:proofErr w:type="spellEnd"/>
+      <w:r>
+        <w:rPr>
+          <w:rFonts w:ascii="Consolas" w:eastAsia="Times New Roman" w:hAnsi="Consolas" w:cs="Times New Roman"/>
+          <w:color w:val="001188"/>
+          <w:sz w:val="21"/>
+          <w:szCs w:val="21"/>
+        </w:rPr>
+        <w:t>%</w:t>
+      </w:r>
+    </w:p>
+    <w:p>
+      <w:r>
+        <w:br w:type="page"/>
+      </w:r>
+      <w:bookmarkStart w:id="19" w:name="_GoBack"/>
+      <w:bookmarkEnd w:id="19"/>
+    </w:p>
     <w:p/>
+    <w:p>
+      <w:pPr>
+        <w:pStyle w:val="Heading2"/>
+      </w:pPr>
+      <w:bookmarkStart w:id="20" w:name="_Toc527243895"/>
+      <w:proofErr w:type="spellStart"/>
+      <w:r>
+        <w:t>ScreenFlow</w:t>
+      </w:r>
+      <w:bookmarkEnd w:id="20"/>
+      <w:proofErr w:type="spellEnd"/>
+    </w:p>
+    <w:p>
+      <w:r>
+        <w:rPr>
+          <w:noProof/>
+        </w:rPr>
+        <w:drawing>
+          <wp:inline distT="0" distB="0" distL="0" distR="0" wp14:anchorId="121628E2" wp14:editId="2BC68F0E">
+            <wp:extent cx="5943600" cy="4173220"/>
+            <wp:effectExtent l="0" t="0" r="0" b="0"/>
+            <wp:docPr id="4" name="Picture 4"/>
+            <wp:cNvGraphicFramePr>
+              <a:graphicFrameLocks xmlns:a="http://schemas.openxmlformats.org/drawingml/2006/main" noChangeAspect="1"/>
+            </wp:cNvGraphicFramePr>
+            <a:graphic xmlns:a="http://schemas.openxmlformats.org/drawingml/2006/main">
+              <a:graphicData uri="http://schemas.openxmlformats.org/drawingml/2006/picture">
+                <pic:pic xmlns:pic="http://schemas.openxmlformats.org/drawingml/2006/picture">
+                  <pic:nvPicPr>
+                    <pic:cNvPr id="1" name=""/>
+                    <pic:cNvPicPr/>
+                  </pic:nvPicPr>
+                  <pic:blipFill>
+                    <a:blip r:embed="rId12"/>
+                    <a:stretch>
+                      <a:fillRect/>
+                    </a:stretch>
+                  </pic:blipFill>
+                  <pic:spPr>
+                    <a:xfrm>
+                      <a:off x="0" y="0"/>
+                      <a:ext cx="5943600" cy="4173220"/>
+                    </a:xfrm>
+                    <a:prstGeom prst="rect">
+                      <a:avLst/>
+                    </a:prstGeom>
+                  </pic:spPr>
+                </pic:pic>
+              </a:graphicData>
+            </a:graphic>
+          </wp:inline>
+        </w:drawing>
+      </w:r>
+    </w:p>
     <w:p/>
     <w:p/>
     <w:sectPr>
-      <w:headerReference w:type="default" r:id="rId12"/>
-      <w:footerReference w:type="default" r:id="rId13"/>
+      <w:headerReference w:type="default" r:id="rId13"/>
+      <w:footerReference w:type="default" r:id="rId14"/>
       <w:pgSz w:w="12240" w:h="15840"/>
       <w:pgMar w:top="1440" w:right="1440" w:bottom="1440" w:left="1440" w:header="720" w:footer="720" w:gutter="0"/>
       <w:cols w:space="720"/>
@@ -5936,7 +6177,7 @@
 </file>
 
 <file path=customXml/itemProps1.xml><?xml version="1.0" encoding="utf-8"?>
-<ds:datastoreItem xmlns:ds="http://schemas.openxmlformats.org/officeDocument/2006/customXml" ds:itemID="{A6E01401-01BB-4ED4-AFF9-59D3CB85E376}">
+<ds:datastoreItem xmlns:ds="http://schemas.openxmlformats.org/officeDocument/2006/customXml" ds:itemID="{A6730D28-B5BF-406B-B825-F89295F51A1E}">
   <ds:schemaRefs>
     <ds:schemaRef ds:uri="http://schemas.openxmlformats.org/officeDocument/2006/bibliography"/>
   </ds:schemaRefs>

</xml_diff>